<commit_message>
Fix default doctype for fresh install
Resolves #175
</commit_message>
<xml_diff>
--- a/var/documents/AP.docx
+++ b/var/documents/AP.docx
@@ -1,5 +1,6 @@
 
 <file path=word/document.xml><?xml version="1.0" encoding="utf-8"?>
+<!--IMAGE|imageVARganttAP|rId9|image1.png|6515100|2714625|/IMAGE-->
 <w:document xmlns:wpc="http://schemas.microsoft.com/office/word/2010/wordprocessingCanvas" xmlns:mc="http://schemas.openxmlformats.org/markup-compatibility/2006" xmlns:o="urn:schemas-microsoft-com:office:office" xmlns:r="http://schemas.openxmlformats.org/officeDocument/2006/relationships" xmlns:m="http://schemas.openxmlformats.org/officeDocument/2006/math" xmlns:v="urn:schemas-microsoft-com:vml" xmlns:wp14="http://schemas.microsoft.com/office/word/2010/wordprocessingDrawing" xmlns:wp="http://schemas.openxmlformats.org/drawingml/2006/wordprocessingDrawing" xmlns:w10="urn:schemas-microsoft-com:office:word" xmlns:w="http://schemas.openxmlformats.org/wordprocessingml/2006/main" xmlns:w14="http://schemas.microsoft.com/office/word/2010/wordml" xmlns:w15="http://schemas.microsoft.com/office/word/2012/wordml" xmlns:wpg="http://schemas.microsoft.com/office/word/2010/wordprocessingGroup" xmlns:wpi="http://schemas.microsoft.com/office/word/2010/wordprocessingInk" xmlns:wne="http://schemas.microsoft.com/office/word/2006/wordml" xmlns:wps="http://schemas.microsoft.com/office/word/2010/wordprocessingShape" mc:Ignorable="w14 w15 wp14">
   <w:body>
     <w:p>
@@ -398,21 +399,7 @@
                 <w:noProof/>
                 <w:lang w:val="fr-FR"/>
               </w:rPr>
-              <w:t xml:space="preserve">{% if etude.suiveurQualite is </w:t>
-            </w:r>
-            <w:r>
-              <w:rPr>
-                <w:noProof/>
-                <w:lang w:val="fr-FR"/>
-              </w:rPr>
-              <w:t>not null</w:t>
-            </w:r>
-            <w:r>
-              <w:rPr>
-                <w:noProof/>
-                <w:lang w:val="fr-FR"/>
-              </w:rPr>
-              <w:t xml:space="preserve"> %}</w:t>
+              <w:t xml:space="preserve">{% if etude.suiveurQualite is not null %}</w:t>
             </w:r>
           </w:p>
           <w:p>
@@ -507,7 +494,7 @@
           <w:noProof/>
           <w:lang w:val="fr-FR"/>
         </w:rPr>
-        <w:t>{{ETUDE.AP.REFERENCE}}</w:t>
+        <w:t>{{etude.ap.reference}}</w:t>
       </w:r>
     </w:p>
     <w:p>
@@ -568,35 +555,7 @@
           <w:noProof/>
           <w:lang w:val="fr-FR"/>
         </w:rPr>
-        <w:t>{{ param(</w:t>
-      </w:r>
-      <w:r>
-        <w:rPr>
-          <w:noProof/>
-          <w:lang w:val="fr-FR"/>
-        </w:rPr>
-        <w:t>'nom'</w:t>
-      </w:r>
-      <w:r>
-        <w:rPr>
-          <w:noProof/>
-          <w:lang w:val="fr-FR"/>
-        </w:rPr>
-        <w:t>)</w:t>
-      </w:r>
-      <w:r>
-        <w:rPr>
-          <w:noProof/>
-          <w:lang w:val="fr-FR"/>
-        </w:rPr>
-        <w:t xml:space="preserve"> </w:t>
-      </w:r>
-      <w:r>
-        <w:rPr>
-          <w:noProof/>
-          <w:lang w:val="fr-FR"/>
-        </w:rPr>
-        <w:t xml:space="preserve"> }}</w:t>
+        <w:t>{{ param('nom')  }}</w:t>
       </w:r>
       <w:r>
         <w:rPr>
@@ -648,21 +607,7 @@
           <w:noProof/>
           <w:lang w:val="fr-FR"/>
         </w:rPr>
-        <w:t>{{</w:t>
-      </w:r>
-      <w:r>
-        <w:rPr>
-          <w:noProof/>
-          <w:lang w:val="fr-FR"/>
-        </w:rPr>
-        <w:t xml:space="preserve"> </w:t>
-      </w:r>
-      <w:r>
-        <w:rPr>
-          <w:noProof/>
-          <w:lang w:val="fr-FR"/>
-        </w:rPr>
-        <w:t>competence }}</w:t>
+        <w:t>{{ competence }}</w:t>
       </w:r>
     </w:p>
     <w:p>
@@ -891,19 +836,7 @@
         <w:rPr>
           <w:lang w:val="fr-FR"/>
         </w:rPr>
-        <w:t xml:space="preserve">{{ etude.dateLancement </w:t>
-      </w:r>
-      <w:r>
-        <w:rPr>
-          <w:lang w:val="fr-FR"/>
-        </w:rPr>
-        <w:t xml:space="preserve">| date(‘d/m/Y’) </w:t>
-      </w:r>
-      <w:r>
-        <w:rPr>
-          <w:lang w:val="fr-FR"/>
-        </w:rPr>
-        <w:t>}}</w:t>
+        <w:t xml:space="preserve">{{ etude.dateLancement | date('d/m/Y') }}</w:t>
       </w:r>
       <w:r>
         <w:rPr>
@@ -915,19 +848,7 @@
         <w:rPr>
           <w:lang w:val="fr-FR"/>
         </w:rPr>
-        <w:t>{{ etude.dateFin</w:t>
-      </w:r>
-      <w:r>
-        <w:rPr>
-          <w:lang w:val="fr-FR"/>
-        </w:rPr>
-        <w:t>| date(‘d/m/Y’)</w:t>
-      </w:r>
-      <w:r>
-        <w:rPr>
-          <w:lang w:val="fr-FR"/>
-        </w:rPr>
-        <w:t xml:space="preserve"> }}</w:t>
+        <w:t>{{ etude.dateFin| date('d/m/Y') }}</w:t>
       </w:r>
       <w:r>
         <w:rPr>
@@ -1710,23 +1631,7 @@
                 <w:sz w:val="20"/>
                 <w:szCs w:val="20"/>
               </w:rPr>
-              <w:t>{{ etude.fraisDossier | nbrToLetters</w:t>
-            </w:r>
-            <w:r>
-              <w:rPr>
-                <w:rFonts w:asciiTheme="minorHAnsi" w:hAnsiTheme="minorHAnsi"/>
-                <w:sz w:val="20"/>
-                <w:szCs w:val="20"/>
-              </w:rPr>
-              <w:t>(1)</w:t>
-            </w:r>
-            <w:r>
-              <w:rPr>
-                <w:rFonts w:asciiTheme="minorHAnsi" w:hAnsiTheme="minorHAnsi"/>
-                <w:sz w:val="20"/>
-                <w:szCs w:val="20"/>
-              </w:rPr>
-              <w:t xml:space="preserve"> }} HT</w:t>
+              <w:t>{{ etude.fraisDossier | nbrToLetters(1) }} HT</w:t>
             </w:r>
           </w:p>
         </w:tc>
@@ -1819,27 +1724,7 @@
                 <w:color w:val="FFFFFF" w:themeColor="background1"/>
                 <w:szCs w:val="20"/>
               </w:rPr>
-              <w:t>{{ etude.montantHT | nbrToLetters</w:t>
-            </w:r>
-            <w:r>
-              <w:rPr>
-                <w:rFonts w:asciiTheme="minorHAnsi" w:hAnsiTheme="minorHAnsi"/>
-                <w:b/>
-                <w:bCs/>
-                <w:color w:val="FFFFFF" w:themeColor="background1"/>
-                <w:szCs w:val="20"/>
-              </w:rPr>
-              <w:t>(1)</w:t>
-            </w:r>
-            <w:r>
-              <w:rPr>
-                <w:rFonts w:asciiTheme="minorHAnsi" w:hAnsiTheme="minorHAnsi"/>
-                <w:b/>
-                <w:bCs/>
-                <w:color w:val="FFFFFF" w:themeColor="background1"/>
-                <w:szCs w:val="20"/>
-              </w:rPr>
-              <w:t xml:space="preserve"> }} </w:t>
+              <w:t>{{ etude.montantHT | nbrToLetters(1) }} </w:t>
             </w:r>
             <w:r>
               <w:rPr>
@@ -1888,29 +1773,7 @@
                 <w:b/>
                 <w:bCs/>
               </w:rPr>
-              <w:t>TVA ({{</w:t>
-            </w:r>
-            <w:r>
-              <w:rPr>
-                <w:rFonts w:asciiTheme="minorHAnsi" w:hAnsiTheme="minorHAnsi"/>
-                <w:b/>
-                <w:bCs/>
-                <w:color w:val="000000" w:themeColor="text1"/>
-                <w:szCs w:val="20"/>
-                <w:lang w:val="en-GB"/>
-              </w:rPr>
-              <w:t>param('tva')</w:t>
-            </w:r>
-            <w:r>
-              <w:rPr>
-                <w:rFonts w:asciiTheme="minorHAnsi" w:hAnsiTheme="minorHAnsi"/>
-                <w:b/>
-                <w:bCs/>
-                <w:color w:val="000000" w:themeColor="text1"/>
-                <w:szCs w:val="20"/>
-                <w:lang w:val="en-GB"/>
-              </w:rPr>
-              <w:t>*100}}</w:t>
+              <w:t>TVA ({{param('tva')*100}}</w:t>
             </w:r>
             <w:r>
               <w:rPr>
@@ -1949,29 +1812,7 @@
                 <w:szCs w:val="20"/>
                 <w:lang w:val="en-GB"/>
               </w:rPr>
-              <w:t xml:space="preserve">{{ (etude.montantHT * </w:t>
-            </w:r>
-            <w:r>
-              <w:rPr>
-                <w:rFonts w:asciiTheme="minorHAnsi" w:hAnsiTheme="minorHAnsi"/>
-                <w:b/>
-                <w:bCs/>
-                <w:color w:val="000000" w:themeColor="text1"/>
-                <w:szCs w:val="20"/>
-                <w:lang w:val="en-GB"/>
-              </w:rPr>
-              <w:t>param('tva')</w:t>
-            </w:r>
-            <w:r>
-              <w:rPr>
-                <w:rFonts w:asciiTheme="minorHAnsi" w:hAnsiTheme="minorHAnsi"/>
-                <w:b/>
-                <w:bCs/>
-                <w:color w:val="000000" w:themeColor="text1"/>
-                <w:szCs w:val="20"/>
-                <w:lang w:val="en-GB"/>
-              </w:rPr>
-              <w:t>) | money }} €</w:t>
+              <w:t xml:space="preserve">{{ (etude.montantHT * param('tva')) | money }} €</w:t>
             </w:r>
           </w:p>
         </w:tc>
@@ -2033,77 +1874,7 @@
                 <w:szCs w:val="24"/>
                 <w:lang w:val="en-GB"/>
               </w:rPr>
-              <w:t xml:space="preserve">{{ </w:t>
-            </w:r>
-            <w:r>
-              <w:rPr>
-                <w:rFonts w:asciiTheme="minorHAnsi" w:hAnsiTheme="minorHAnsi"/>
-                <w:b/>
-                <w:bCs/>
-                <w:szCs w:val="24"/>
-                <w:lang w:val="en-GB"/>
-              </w:rPr>
-              <w:t>(</w:t>
-            </w:r>
-            <w:r>
-              <w:rPr>
-                <w:rFonts w:asciiTheme="minorHAnsi" w:hAnsiTheme="minorHAnsi"/>
-                <w:b/>
-                <w:bCs/>
-                <w:szCs w:val="24"/>
-                <w:lang w:val="en-GB"/>
-              </w:rPr>
-              <w:t xml:space="preserve">etude.montantHT *  </w:t>
-            </w:r>
-            <w:r>
-              <w:rPr>
-                <w:rFonts w:asciiTheme="minorHAnsi" w:hAnsiTheme="minorHAnsi"/>
-                <w:b/>
-                <w:bCs/>
-                <w:szCs w:val="24"/>
-                <w:lang w:val="en-GB"/>
-              </w:rPr>
-              <w:t>(1 + param('tva')</w:t>
-            </w:r>
-            <w:r>
-              <w:rPr>
-                <w:rFonts w:asciiTheme="minorHAnsi" w:hAnsiTheme="minorHAnsi"/>
-                <w:b/>
-                <w:bCs/>
-                <w:szCs w:val="24"/>
-                <w:lang w:val="en-GB"/>
-              </w:rPr>
-              <w:t>)</w:t>
-            </w:r>
-            <w:r>
-              <w:rPr>
-                <w:rFonts w:asciiTheme="minorHAnsi" w:hAnsiTheme="minorHAnsi"/>
-                <w:b/>
-                <w:bCs/>
-                <w:szCs w:val="24"/>
-                <w:lang w:val="en-GB"/>
-              </w:rPr>
-              <w:t>) | money</w:t>
-            </w:r>
-            <w:r>
-              <w:rPr>
-                <w:rFonts w:asciiTheme="minorHAnsi" w:hAnsiTheme="minorHAnsi"/>
-                <w:b/>
-                <w:bCs/>
-                <w:szCs w:val="24"/>
-                <w:lang w:val="en-GB"/>
-              </w:rPr>
-              <w:t xml:space="preserve"> </w:t>
-            </w:r>
-            <w:r>
-              <w:rPr>
-                <w:rFonts w:asciiTheme="minorHAnsi" w:hAnsiTheme="minorHAnsi"/>
-                <w:b/>
-                <w:bCs/>
-                <w:szCs w:val="24"/>
-                <w:lang w:val="en-GB"/>
-              </w:rPr>
-              <w:t xml:space="preserve"> }}  </w:t>
+              <w:t xml:space="preserve">{{ (etude.montantHT *  (1 + param('tva'))) | money  }}  </w:t>
             </w:r>
             <w:r>
               <w:rPr>
@@ -2148,64 +1919,7 @@
                 <w:bCs/>
                 <w:lang w:val="en-GB"/>
               </w:rPr>
-              <w:t xml:space="preserve">{{ </w:t>
-            </w:r>
-            <w:r>
-              <w:rPr>
-                <w:rFonts w:asciiTheme="minorHAnsi" w:hAnsiTheme="minorHAnsi"/>
-                <w:b/>
-                <w:bCs/>
-                <w:lang w:val="en-GB"/>
-              </w:rPr>
-              <w:t>(</w:t>
-            </w:r>
-            <w:r>
-              <w:rPr>
-                <w:rFonts w:asciiTheme="minorHAnsi" w:hAnsiTheme="minorHAnsi"/>
-                <w:b/>
-                <w:bCs/>
-                <w:lang w:val="en-GB"/>
-              </w:rPr>
-              <w:t xml:space="preserve">etude.montantHT * </w:t>
-            </w:r>
-            <w:r>
-              <w:rPr>
-                <w:rFonts w:asciiTheme="minorHAnsi" w:hAnsiTheme="minorHAnsi"/>
-                <w:b/>
-                <w:bCs/>
-                <w:szCs w:val="24"/>
-                <w:lang w:val="en-GB"/>
-              </w:rPr>
-              <w:t xml:space="preserve">  (1 + param('tva'</w:t>
-            </w:r>
-            <w:r>
-              <w:rPr>
-                <w:rFonts w:asciiTheme="minorHAnsi" w:hAnsiTheme="minorHAnsi"/>
-                <w:b/>
-                <w:bCs/>
-                <w:szCs w:val="24"/>
-                <w:lang w:val="en-GB"/>
-              </w:rPr>
-              <w:t xml:space="preserve">))) </w:t>
-            </w:r>
-            <w:r>
-              <w:rPr>
-                <w:rFonts w:asciiTheme="minorHAnsi" w:hAnsiTheme="minorHAnsi"/>
-                <w:b/>
-                <w:bCs/>
-                <w:szCs w:val="24"/>
-                <w:lang w:val="en-GB"/>
-              </w:rPr>
-              <w:t xml:space="preserve">| nbrToLetters(1) </w:t>
-            </w:r>
-            <w:r>
-              <w:rPr>
-                <w:rFonts w:asciiTheme="minorHAnsi" w:hAnsiTheme="minorHAnsi"/>
-                <w:b/>
-                <w:bCs/>
-                <w:lang w:val="en-GB"/>
-              </w:rPr>
-              <w:t>}} TTC</w:t>
+              <w:t xml:space="preserve">{{ (etude.montantHT *   (1 + param('tva'))) | nbrToLetters(1) }} TTC</w:t>
             </w:r>
           </w:p>
         </w:tc>
@@ -2386,25 +2100,7 @@
               <w:rPr>
                 <w:lang w:val="fr-FR"/>
               </w:rPr>
-              <w:t>{{</w:t>
-            </w:r>
-            <w:r>
-              <w:rPr>
-                <w:lang w:val="fr-FR"/>
-              </w:rPr>
-              <w:t xml:space="preserve"> etude.nbrJEH </w:t>
-            </w:r>
-            <w:r>
-              <w:rPr>
-                <w:lang w:val="fr-FR"/>
-              </w:rPr>
-              <w:t>| pluriel</w:t>
-            </w:r>
-            <w:r>
-              <w:rPr>
-                <w:lang w:val="fr-FR"/>
-              </w:rPr>
-              <w:t xml:space="preserve"> }}</w:t>
+              <w:t>{{ etude.nbrJEH | pluriel }}</w:t>
             </w:r>
             <w:r>
               <w:rPr>
@@ -2886,28 +2582,7 @@
                 <w:rFonts w:cstheme="minorHAnsi"/>
                 <w:lang w:val="en-GB"/>
               </w:rPr>
-              <w:t xml:space="preserve">{{ (etude.montantHT * </w:t>
-            </w:r>
-            <w:r>
-              <w:rPr>
-                <w:noProof/>
-                <w:lang w:val="en-GB"/>
-              </w:rPr>
-              <w:t>param('tva</w:t>
-            </w:r>
-            <w:r>
-              <w:rPr>
-                <w:noProof/>
-                <w:lang w:val="en-GB"/>
-              </w:rPr>
-              <w:t>')</w:t>
-            </w:r>
-            <w:r>
-              <w:rPr>
-                <w:rFonts w:cstheme="minorHAnsi"/>
-                <w:lang w:val="en-GB"/>
-              </w:rPr>
-              <w:t xml:space="preserve">) | money }} </w:t>
+              <w:t xml:space="preserve">{{ (etude.montantHT * param('tva')) | money }} </w:t>
             </w:r>
             <w:r>
               <w:rPr>
@@ -3036,43 +2711,7 @@
                 <w:bCs/>
                 <w:lang w:val="en-GB"/>
               </w:rPr>
-              <w:t xml:space="preserve">{{ </w:t>
-            </w:r>
-            <w:r>
-              <w:rPr>
-                <w:rFonts w:cstheme="minorHAnsi"/>
-                <w:b/>
-                <w:bCs/>
-                <w:lang w:val="en-GB"/>
-              </w:rPr>
-              <w:t xml:space="preserve">etude.montantHT * </w:t>
-            </w:r>
-            <w:r>
-              <w:rPr>
-                <w:rFonts w:cstheme="minorHAnsi"/>
-                <w:b/>
-                <w:bCs/>
-                <w:lang w:val="en-GB"/>
-              </w:rPr>
-              <w:t>(1+</w:t>
-            </w:r>
-            <w:r>
-              <w:rPr>
-                <w:rFonts w:cstheme="minorHAnsi"/>
-                <w:b/>
-                <w:bCs/>
-                <w:lang w:val="en-GB"/>
-              </w:rPr>
-              <w:t xml:space="preserve"> param('tva')</w:t>
-            </w:r>
-            <w:r>
-              <w:rPr>
-                <w:rFonts w:cstheme="minorHAnsi"/>
-                <w:b/>
-                <w:bCs/>
-                <w:lang w:val="en-GB"/>
-              </w:rPr>
-              <w:t>) | money }}</w:t>
+              <w:t xml:space="preserve">{{ etude.montantHT * (1+ param('tva')) | money }}</w:t>
             </w:r>
             <w:r>
               <w:rPr>
@@ -3854,61 +3493,7 @@
                 <w:sz w:val="22"/>
                 <w:szCs w:val="22"/>
               </w:rPr>
-              <w:t>{{ param</w:t>
-            </w:r>
-            <w:r>
-              <w:rPr>
-                <w:rFonts w:asciiTheme="minorHAnsi" w:hAnsiTheme="minorHAnsi" w:cs="Frutiger 55 Roman"/>
-                <w:noProof/>
-                <w:sz w:val="22"/>
-                <w:szCs w:val="22"/>
-              </w:rPr>
-              <w:t>(</w:t>
-            </w:r>
-            <w:r>
-              <w:rPr>
-                <w:rFonts w:asciiTheme="minorHAnsi" w:hAnsiTheme="minorHAnsi" w:cs="Frutiger 55 Roman"/>
-                <w:noProof/>
-                <w:sz w:val="22"/>
-                <w:szCs w:val="22"/>
-              </w:rPr>
-              <w:t>'</w:t>
-            </w:r>
-            <w:r>
-              <w:rPr>
-                <w:rFonts w:asciiTheme="minorHAnsi" w:hAnsiTheme="minorHAnsi" w:cs="Frutiger 55 Roman"/>
-                <w:noProof/>
-                <w:sz w:val="22"/>
-                <w:szCs w:val="22"/>
-              </w:rPr>
-              <w:t>presidentTexte</w:t>
-            </w:r>
-            <w:r>
-              <w:rPr>
-                <w:rFonts w:asciiTheme="minorHAnsi" w:hAnsiTheme="minorHAnsi" w:cs="Frutiger 55 Roman"/>
-                <w:noProof/>
-                <w:sz w:val="22"/>
-                <w:szCs w:val="22"/>
-              </w:rPr>
-              <w:t>'</w:t>
-            </w:r>
-            <w:r>
-              <w:rPr>
-                <w:rFonts w:asciiTheme="minorHAnsi" w:hAnsiTheme="minorHAnsi" w:cs="Frutiger 55 Roman"/>
-                <w:noProof/>
-                <w:sz w:val="22"/>
-                <w:szCs w:val="22"/>
-              </w:rPr>
-              <w:t>)</w:t>
-            </w:r>
-            <w:r>
-              <w:rPr>
-                <w:rFonts w:asciiTheme="minorHAnsi" w:hAnsiTheme="minorHAnsi" w:cs="Frutiger 55 Roman"/>
-                <w:noProof/>
-                <w:sz w:val="22"/>
-                <w:szCs w:val="22"/>
-              </w:rPr>
-              <w:t xml:space="preserve"> }}</w:t>
+              <w:t>{{ param('presidentTexte') }}</w:t>
             </w:r>
             <w:r>
               <w:rPr>

</xml_diff>

<commit_message>
Remove prestationType from AP doctype
prestationType has been removed in #223
</commit_message>
<xml_diff>
--- a/var/documents/AP.docx
+++ b/var/documents/AP.docx
@@ -399,7 +399,7 @@
                 <w:noProof/>
                 <w:lang w:val="fr-FR"/>
               </w:rPr>
-              <w:t xml:space="preserve">{% if etude.suiveurQualite is not null %}</w:t>
+              <w:t>{% if etude.suiveurQualite is not null %}</w:t>
             </w:r>
           </w:p>
           <w:p>
@@ -562,7 +562,16 @@
           <w:noProof/>
           <w:lang w:val="fr-FR"/>
         </w:rPr>
-        <w:t>, de type {{ etude.typePrestationToString }} consiste à réaliser {{ etude.descriptionPrestation | nl2wbr | raw }}</w:t>
+        <w:t xml:space="preserve">, </w:t>
+      </w:r>
+      <w:bookmarkStart w:id="0" w:name="_GoBack"/>
+      <w:bookmarkEnd w:id="0"/>
+      <w:r>
+        <w:rPr>
+          <w:noProof/>
+          <w:lang w:val="fr-FR"/>
+        </w:rPr>
+        <w:t>consiste à réaliser {{ etude.descriptionPrestation | nl2wbr | raw }}</w:t>
       </w:r>
     </w:p>
     <w:p>
@@ -799,7 +808,7 @@
           <w:lang w:val="fr-FR"/>
         </w:rPr>
       </w:pPr>
-      <w:bookmarkStart w:id="0" w:name="_Toc372543017"/>
+      <w:bookmarkStart w:id="1" w:name="_Toc372543017"/>
       <w:r>
         <w:rPr>
           <w:lang w:val="fr-FR"/>
@@ -807,7 +816,7 @@
         <w:lastRenderedPageBreak/>
         <w:t>ECHEANCIER</w:t>
       </w:r>
-      <w:bookmarkEnd w:id="0"/>
+      <w:bookmarkEnd w:id="1"/>
     </w:p>
     <w:p>
       <w:pPr>
@@ -836,7 +845,7 @@
         <w:rPr>
           <w:lang w:val="fr-FR"/>
         </w:rPr>
-        <w:t xml:space="preserve">{{ etude.dateLancement | date('d/m/Y') }}</w:t>
+        <w:t>{{ etude.dateLancement | date('d/m/Y') }}</w:t>
       </w:r>
       <w:r>
         <w:rPr>
@@ -875,7 +884,7 @@
           <w:lang w:val="fr-FR"/>
         </w:rPr>
       </w:pPr>
-      <w:bookmarkStart w:id="1" w:name="_Toc372543018"/>
+      <w:bookmarkStart w:id="2" w:name="_Toc372543018"/>
       <w:r>
         <w:rPr>
           <w:b w:val="0"/>
@@ -953,7 +962,7 @@
         </w:rPr>
         <w:t>PLANNING DE GANTT</w:t>
       </w:r>
-      <w:bookmarkEnd w:id="1"/>
+      <w:bookmarkEnd w:id="2"/>
     </w:p>
     <w:p>
       <w:pPr>
@@ -1016,7 +1025,7 @@
           <w:lang w:val="fr-FR"/>
         </w:rPr>
       </w:pPr>
-      <w:bookmarkStart w:id="2" w:name="_Toc372543019"/>
+      <w:bookmarkStart w:id="3" w:name="_Toc372543019"/>
       <w:r>
         <w:rPr>
           <w:lang w:val="fr-FR"/>
@@ -1038,7 +1047,7 @@
         </w:rPr>
         <w:t>BUDGET</w:t>
       </w:r>
-      <w:bookmarkEnd w:id="2"/>
+      <w:bookmarkEnd w:id="3"/>
     </w:p>
     <w:tbl>
       <w:tblPr>
@@ -1724,7 +1733,7 @@
                 <w:color w:val="FFFFFF" w:themeColor="background1"/>
                 <w:szCs w:val="20"/>
               </w:rPr>
-              <w:t>{{ etude.montantHT | nbrToLetters(1) }} </w:t>
+              <w:t>{{ etude.montantHT | nbrToLetters(1) }}</w:t>
             </w:r>
             <w:r>
               <w:rPr>
@@ -1812,7 +1821,7 @@
                 <w:szCs w:val="20"/>
                 <w:lang w:val="en-GB"/>
               </w:rPr>
-              <w:t xml:space="preserve">{{ (etude.montantHT * param('tva')) | money }} €</w:t>
+              <w:t>{{ (etude.montantHT * param('tva')) | money }} €</w:t>
             </w:r>
           </w:p>
         </w:tc>
@@ -1919,7 +1928,7 @@
                 <w:bCs/>
                 <w:lang w:val="en-GB"/>
               </w:rPr>
-              <w:t xml:space="preserve">{{ (etude.montantHT *   (1 + param('tva'))) | nbrToLetters(1) }} TTC</w:t>
+              <w:t>{{ (etude.montantHT *   (1 + param('tva'))) | nbrToLetters(1) }} TTC</w:t>
             </w:r>
           </w:p>
         </w:tc>
@@ -1959,16 +1968,7 @@
           <w:rFonts w:cstheme="minorHAnsi"/>
           <w:lang w:val="fr-FR" w:eastAsia="ar-SA"/>
         </w:rPr>
-        <w:t>Il est donc nécessaire de mettre des p</w:t>
-      </w:r>
-      <w:bookmarkStart w:id="3" w:name="_GoBack"/>
-      <w:bookmarkEnd w:id="3"/>
-      <w:r>
-        <w:rPr>
-          <w:rFonts w:cstheme="minorHAnsi"/>
-          <w:lang w:val="fr-FR" w:eastAsia="ar-SA"/>
-        </w:rPr>
-        <w:t>arenthèses autour des expressions pour éviter les erreurs.</w:t>
+        <w:t>Il est donc nécessaire de mettre des parenthèses autour des expressions pour éviter les erreurs.</w:t>
       </w:r>
     </w:p>
     <w:p>
@@ -2711,7 +2711,7 @@
                 <w:bCs/>
                 <w:lang w:val="en-GB"/>
               </w:rPr>
-              <w:t xml:space="preserve">{{ etude.montantHT * (1+ param('tva')) | money }}</w:t>
+              <w:t>{{ etude.montantHT * (1+ param('tva')) | money }}</w:t>
             </w:r>
             <w:r>
               <w:rPr>

</xml_diff>